<commit_message>
Uploading Document Versions for Software Project
</commit_message>
<xml_diff>
--- a/Writing Assignments/Software Engineering Project Checklist.docx
+++ b/Writing Assignments/Software Engineering Project Checklist.docx
@@ -642,20 +642,8 @@
           <w:sz w:val="28"/>
           <w:szCs w:val="28"/>
         </w:rPr>
-        <w:t xml:space="preserve">What are the specific technical skills that are needed for the project that you need </w:t>
-      </w:r>
-      <w:proofErr w:type="gramStart"/>
-      <w:r>
-        <w:rPr>
-          <w:rFonts w:ascii="Times New Roman" w:eastAsia="Times New Roman" w:hAnsi="Times New Roman" w:cs="Times New Roman"/>
-          <w:color w:val="494C4E"/>
-          <w:spacing w:val="3"/>
-          <w:sz w:val="28"/>
-          <w:szCs w:val="28"/>
-        </w:rPr>
-        <w:t>to</w:t>
-      </w:r>
-      <w:proofErr w:type="gramEnd"/>
+        <w:t>What are the specific technical skills that are needed for the project that you need to</w:t>
+      </w:r>
     </w:p>
     <w:p>
       <w:pPr>
@@ -915,29 +903,7 @@
           <w:sz w:val="28"/>
           <w:szCs w:val="28"/>
         </w:rPr>
-        <w:t xml:space="preserve">**** This an object </w:t>
-      </w:r>
-      <w:proofErr w:type="gramStart"/>
-      <w:r>
-        <w:rPr>
-          <w:rFonts w:ascii="Times New Roman" w:eastAsia="Times New Roman" w:hAnsi="Times New Roman" w:cs="Times New Roman"/>
-          <w:color w:val="494C4E"/>
-          <w:spacing w:val="3"/>
-          <w:sz w:val="28"/>
-          <w:szCs w:val="28"/>
-        </w:rPr>
-        <w:t>import</w:t>
-      </w:r>
-      <w:proofErr w:type="gramEnd"/>
-      <w:r>
-        <w:rPr>
-          <w:rFonts w:ascii="Times New Roman" w:eastAsia="Times New Roman" w:hAnsi="Times New Roman" w:cs="Times New Roman"/>
-          <w:color w:val="494C4E"/>
-          <w:spacing w:val="3"/>
-          <w:sz w:val="28"/>
-          <w:szCs w:val="28"/>
-        </w:rPr>
-        <w:t xml:space="preserve"> from MS Project or something similar. Do NOT use a simple Table.</w:t>
+        <w:t>**** This an object import from MS Project or something similar. Do NOT use a simple Table.</w:t>
       </w:r>
       <w:r>
         <w:rPr>
@@ -1429,31 +1395,7 @@
           <w:sz w:val="28"/>
           <w:szCs w:val="28"/>
         </w:rPr>
-        <w:t>(refer to use case diagram)(</w:t>
-      </w:r>
-      <w:proofErr w:type="spellStart"/>
-      <w:proofErr w:type="gramStart"/>
-      <w:r>
-        <w:rPr>
-          <w:rFonts w:ascii="Times New Roman" w:eastAsia="Times New Roman" w:hAnsi="Times New Roman" w:cs="Times New Roman"/>
-          <w:color w:val="494C4E"/>
-          <w:spacing w:val="3"/>
-          <w:sz w:val="28"/>
-          <w:szCs w:val="28"/>
-        </w:rPr>
-        <w:t>wont</w:t>
-      </w:r>
-      <w:proofErr w:type="spellEnd"/>
-      <w:proofErr w:type="gramEnd"/>
-      <w:r>
-        <w:rPr>
-          <w:rFonts w:ascii="Times New Roman" w:eastAsia="Times New Roman" w:hAnsi="Times New Roman" w:cs="Times New Roman"/>
-          <w:color w:val="494C4E"/>
-          <w:spacing w:val="3"/>
-          <w:sz w:val="28"/>
-          <w:szCs w:val="28"/>
-        </w:rPr>
-        <w:t xml:space="preserve"> be %100)</w:t>
+        <w:t>(refer to use case diagram)(wont be %100)</w:t>
       </w:r>
     </w:p>
     <w:p>
@@ -1490,29 +1432,7 @@
           <w:sz w:val="28"/>
           <w:szCs w:val="28"/>
         </w:rPr>
-        <w:t xml:space="preserve"> GitHub be used for the Team project? What are the rules around commits and branches? What is expected of commit messages, and how will this be enforced (if it is)? What type of workflow will be used (feature branches? </w:t>
-      </w:r>
-      <w:proofErr w:type="spellStart"/>
-      <w:r>
-        <w:rPr>
-          <w:rFonts w:ascii="Times New Roman" w:eastAsia="Times New Roman" w:hAnsi="Times New Roman" w:cs="Times New Roman"/>
-          <w:color w:val="494C4E"/>
-          <w:spacing w:val="3"/>
-          <w:sz w:val="28"/>
-          <w:szCs w:val="28"/>
-        </w:rPr>
-        <w:t>GitFlow</w:t>
-      </w:r>
-      <w:proofErr w:type="spellEnd"/>
-      <w:r>
-        <w:rPr>
-          <w:rFonts w:ascii="Times New Roman" w:eastAsia="Times New Roman" w:hAnsi="Times New Roman" w:cs="Times New Roman"/>
-          <w:color w:val="494C4E"/>
-          <w:spacing w:val="3"/>
-          <w:sz w:val="28"/>
-          <w:szCs w:val="28"/>
-        </w:rPr>
-        <w:t>? No branches?)</w:t>
+        <w:t xml:space="preserve"> GitHub be used for the Team project? What are the rules around commits and branches? What is expected of commit messages, and how will this be enforced (if it is)? What type of workflow will be used (feature branches? GitFlow? No branches?)</w:t>
       </w:r>
     </w:p>
     <w:p>
@@ -1714,29 +1634,7 @@
           <w:sz w:val="28"/>
           <w:szCs w:val="28"/>
         </w:rPr>
-        <w:t xml:space="preserve">with commits (always test before commit? all tests </w:t>
-      </w:r>
-      <w:proofErr w:type="gramStart"/>
-      <w:r>
-        <w:rPr>
-          <w:rFonts w:ascii="Times New Roman" w:eastAsia="Times New Roman" w:hAnsi="Times New Roman" w:cs="Times New Roman"/>
-          <w:color w:val="494C4E"/>
-          <w:spacing w:val="3"/>
-          <w:sz w:val="28"/>
-          <w:szCs w:val="28"/>
-        </w:rPr>
-        <w:t>pass</w:t>
-      </w:r>
-      <w:proofErr w:type="gramEnd"/>
-      <w:r>
-        <w:rPr>
-          <w:rFonts w:ascii="Times New Roman" w:eastAsia="Times New Roman" w:hAnsi="Times New Roman" w:cs="Times New Roman"/>
-          <w:color w:val="494C4E"/>
-          <w:spacing w:val="3"/>
-          <w:sz w:val="28"/>
-          <w:szCs w:val="28"/>
-        </w:rPr>
-        <w:t>? all tests pass before merge?)</w:t>
+        <w:t>with commits (always test before commit? all tests pass? all tests pass before merge?)</w:t>
       </w:r>
     </w:p>
     <w:p>
@@ -1786,29 +1684,7 @@
           <w:sz w:val="28"/>
           <w:szCs w:val="28"/>
         </w:rPr>
-        <w:t xml:space="preserve">Licensing- you must identify proper Creative Commons License and POST it to your </w:t>
-      </w:r>
-      <w:proofErr w:type="gramStart"/>
-      <w:r>
-        <w:rPr>
-          <w:rFonts w:ascii="Times New Roman" w:eastAsia="Times New Roman" w:hAnsi="Times New Roman" w:cs="Times New Roman"/>
-          <w:color w:val="494C4E"/>
-          <w:spacing w:val="3"/>
-          <w:sz w:val="28"/>
-          <w:szCs w:val="28"/>
-        </w:rPr>
-        <w:t>GitHub,</w:t>
-      </w:r>
-      <w:proofErr w:type="gramEnd"/>
-      <w:r>
-        <w:rPr>
-          <w:rFonts w:ascii="Times New Roman" w:eastAsia="Times New Roman" w:hAnsi="Times New Roman" w:cs="Times New Roman"/>
-          <w:color w:val="494C4E"/>
-          <w:spacing w:val="3"/>
-          <w:sz w:val="28"/>
-          <w:szCs w:val="28"/>
-        </w:rPr>
-        <w:t xml:space="preserve"> you must refer to the license holder.</w:t>
+        <w:t>Licensing- you must identify proper Creative Commons License and POST it to your GitHub, you must refer to the license holder.</w:t>
       </w:r>
       <w:r>
         <w:rPr>
@@ -3653,33 +3529,8 @@
           <w:spacing w:val="3"/>
           <w:sz w:val="28"/>
           <w:szCs w:val="28"/>
-          <w:highlight w:val="yellow"/>
-        </w:rPr>
-        <w:t xml:space="preserve">The focus of the ninth assignment is on providing end-of-project wrap-up material. This includes information about high-quality commits and tests, as well as the selected license for the product. All content must be moved into GitHub and organized as a final report. Map all images, apply figures where necessary, and include all images supporting docs, </w:t>
-      </w:r>
-      <w:proofErr w:type="spellStart"/>
-      <w:r>
-        <w:rPr>
-          <w:rFonts w:ascii="Times New Roman" w:eastAsia="Times New Roman" w:hAnsi="Times New Roman" w:cs="Times New Roman"/>
-          <w:color w:val="494C4E"/>
-          <w:spacing w:val="3"/>
-          <w:sz w:val="28"/>
-          <w:szCs w:val="28"/>
-          <w:highlight w:val="yellow"/>
-        </w:rPr>
-        <w:t>etc</w:t>
-      </w:r>
-      <w:proofErr w:type="spellEnd"/>
-      <w:r>
-        <w:rPr>
-          <w:rFonts w:ascii="Times New Roman" w:eastAsia="Times New Roman" w:hAnsi="Times New Roman" w:cs="Times New Roman"/>
-          <w:color w:val="494C4E"/>
-          <w:spacing w:val="3"/>
-          <w:sz w:val="28"/>
-          <w:szCs w:val="28"/>
-          <w:highlight w:val="yellow"/>
-        </w:rPr>
-        <w:t xml:space="preserve"> in your GitHub repository</w:t>
+        </w:rPr>
+        <w:t>The focus of the ninth assignment is on providing end-of-project wrap-up material. This includes information about high-quality commits and tests, as well as the selected license for the product. All content must be moved into GitHub and organized as a final report. Map all images, apply figures where necessary, and include all images supporting docs, etc in your GitHub repository</w:t>
       </w:r>
       <w:r>
         <w:rPr>
@@ -3690,50 +3541,15 @@
           <w:szCs w:val="28"/>
         </w:rPr>
         <w:br/>
-      </w:r>
-      <w:r>
-        <w:rPr>
-          <w:rFonts w:ascii="Times New Roman" w:eastAsia="Times New Roman" w:hAnsi="Times New Roman" w:cs="Times New Roman"/>
-          <w:color w:val="494C4E"/>
-          <w:spacing w:val="3"/>
-          <w:sz w:val="28"/>
-          <w:szCs w:val="28"/>
-          <w:highlight w:val="cyan"/>
-        </w:rPr>
-        <w:t xml:space="preserve">(Make sure everything is organized like report, </w:t>
-      </w:r>
-      <w:proofErr w:type="spellStart"/>
-      <w:r>
-        <w:rPr>
-          <w:rFonts w:ascii="Times New Roman" w:eastAsia="Times New Roman" w:hAnsi="Times New Roman" w:cs="Times New Roman"/>
-          <w:color w:val="494C4E"/>
-          <w:spacing w:val="3"/>
-          <w:sz w:val="28"/>
-          <w:szCs w:val="28"/>
-          <w:highlight w:val="cyan"/>
-        </w:rPr>
-        <w:t>github</w:t>
-      </w:r>
-      <w:proofErr w:type="spellEnd"/>
-      <w:r>
-        <w:rPr>
-          <w:rFonts w:ascii="Times New Roman" w:eastAsia="Times New Roman" w:hAnsi="Times New Roman" w:cs="Times New Roman"/>
-          <w:color w:val="494C4E"/>
-          <w:spacing w:val="3"/>
-          <w:sz w:val="28"/>
-          <w:szCs w:val="28"/>
-          <w:highlight w:val="cyan"/>
-        </w:rPr>
-        <w:t>, presentation, etc. All due at 10am on May 3</w:t>
-      </w:r>
-      <w:r>
-        <w:rPr>
-          <w:rFonts w:ascii="Times New Roman" w:eastAsia="Times New Roman" w:hAnsi="Times New Roman" w:cs="Times New Roman"/>
-          <w:color w:val="494C4E"/>
-          <w:spacing w:val="3"/>
-          <w:sz w:val="28"/>
-          <w:szCs w:val="28"/>
-          <w:highlight w:val="cyan"/>
+        <w:t>(Make sure everything is organized like report, github, presentation, etc. All due at 10am on May 3</w:t>
+      </w:r>
+      <w:r>
+        <w:rPr>
+          <w:rFonts w:ascii="Times New Roman" w:eastAsia="Times New Roman" w:hAnsi="Times New Roman" w:cs="Times New Roman"/>
+          <w:color w:val="494C4E"/>
+          <w:spacing w:val="3"/>
+          <w:sz w:val="28"/>
+          <w:szCs w:val="28"/>
           <w:vertAlign w:val="superscript"/>
         </w:rPr>
         <w:t>rd</w:t>
@@ -3745,7 +3561,6 @@
           <w:spacing w:val="3"/>
           <w:sz w:val="28"/>
           <w:szCs w:val="28"/>
-          <w:highlight w:val="cyan"/>
         </w:rPr>
         <w:t>)</w:t>
       </w:r>
@@ -3770,7 +3585,17 @@
           <w:sz w:val="28"/>
           <w:szCs w:val="28"/>
         </w:rPr>
-        <w:t>Presentation = elevator pitch, short explanation of everything we did, could be a video presentation, highlight important features, needs to be professional</w:t>
+        <w:t>Presentation = elevator pitch, short explanation of everything we did, could be a video presentation, highlight important features, needs to be</w:t>
+      </w:r>
+      <w:r>
+        <w:rPr>
+          <w:rFonts w:ascii="Times New Roman" w:eastAsia="Times New Roman" w:hAnsi="Times New Roman" w:cs="Times New Roman"/>
+          <w:color w:val="494C4E"/>
+          <w:spacing w:val="3"/>
+          <w:sz w:val="28"/>
+          <w:szCs w:val="28"/>
+        </w:rPr>
+        <w:t xml:space="preserve"> professional</w:t>
       </w:r>
       <w:r>
         <w:rPr>

</xml_diff>